<commit_message>
updates to my tasks
</commit_message>
<xml_diff>
--- a/neuropilotcodebookdec.docx
+++ b/neuropilotcodebookdec.docx
@@ -641,7 +641,6 @@
           <w:shd w:val="clear" w:color="auto" w:fill="F8F8F8"/>
         </w:rPr>
       </w:pPr>
-      <w:proofErr w:type="spellStart"/>
       <w:r>
         <w:rPr>
           <w:rFonts w:ascii="Fira Sans" w:hAnsi="Fira Sans"/>
@@ -650,10 +649,11 @@
           <w:szCs w:val="21"/>
           <w:shd w:val="clear" w:color="auto" w:fill="F8F8F8"/>
         </w:rPr>
-        <w:t>degen</w:t>
-      </w:r>
-      <w:proofErr w:type="spellEnd"/>
-      <w:r>
+        <w:t>degen additional including the ones that were excluded from R1 that were excluded but should be included from new rules</w:t>
+      </w:r>
+    </w:p>
+    <w:p>
+      <w:pPr>
         <w:rPr>
           <w:rFonts w:ascii="Fira Sans" w:hAnsi="Fira Sans"/>
           <w:color w:val="232323"/>
@@ -661,8 +661,7 @@
           <w:szCs w:val="21"/>
           <w:shd w:val="clear" w:color="auto" w:fill="F8F8F8"/>
         </w:rPr>
-        <w:t xml:space="preserve"> additional including the ones that were excluded from R1 that were excluded but should be included from new rules</w:t>
-      </w:r>
+      </w:pPr>
     </w:p>
     <w:p>
       <w:pPr>
@@ -674,9 +673,7 @@
           <w:shd w:val="clear" w:color="auto" w:fill="F8F8F8"/>
         </w:rPr>
       </w:pPr>
-    </w:p>
-    <w:p>
-      <w:pPr>
+      <w:r>
         <w:rPr>
           <w:rFonts w:ascii="Fira Sans" w:hAnsi="Fira Sans"/>
           <w:color w:val="232323"/>
@@ -684,8 +681,11 @@
           <w:szCs w:val="21"/>
           <w:shd w:val="clear" w:color="auto" w:fill="F8F8F8"/>
         </w:rPr>
-      </w:pPr>
-      <w:r>
+        <w:t>R4</w:t>
+      </w:r>
+    </w:p>
+    <w:p>
+      <w:pPr>
         <w:rPr>
           <w:rFonts w:ascii="Fira Sans" w:hAnsi="Fira Sans"/>
           <w:color w:val="232323"/>
@@ -693,11 +693,8 @@
           <w:szCs w:val="21"/>
           <w:shd w:val="clear" w:color="auto" w:fill="F8F8F8"/>
         </w:rPr>
-        <w:t>R4</w:t>
-      </w:r>
-    </w:p>
-    <w:p>
-      <w:pPr>
+      </w:pPr>
+      <w:r>
         <w:rPr>
           <w:rFonts w:ascii="Fira Sans" w:hAnsi="Fira Sans"/>
           <w:color w:val="232323"/>
@@ -705,7 +702,8 @@
           <w:szCs w:val="21"/>
           <w:shd w:val="clear" w:color="auto" w:fill="F8F8F8"/>
         </w:rPr>
-      </w:pPr>
+        <w:t xml:space="preserve">Later </w:t>
+      </w:r>
       <w:r>
         <w:rPr>
           <w:rFonts w:ascii="Fira Sans" w:hAnsi="Fira Sans"/>
@@ -714,7 +712,7 @@
           <w:szCs w:val="21"/>
           <w:shd w:val="clear" w:color="auto" w:fill="F8F8F8"/>
         </w:rPr>
-        <w:t xml:space="preserve">Later </w:t>
+        <w:t>added indications</w:t>
       </w:r>
       <w:r>
         <w:rPr>
@@ -724,7 +722,7 @@
           <w:szCs w:val="21"/>
           <w:shd w:val="clear" w:color="auto" w:fill="F8F8F8"/>
         </w:rPr>
-        <w:t>added indications</w:t>
+        <w:t>-</w:t>
       </w:r>
       <w:r>
         <w:rPr>
@@ -734,7 +732,7 @@
           <w:szCs w:val="21"/>
           <w:shd w:val="clear" w:color="auto" w:fill="F8F8F8"/>
         </w:rPr>
-        <w:t>-</w:t>
+        <w:t xml:space="preserve"> </w:t>
       </w:r>
       <w:r>
         <w:rPr>
@@ -744,9 +742,8 @@
           <w:szCs w:val="21"/>
           <w:shd w:val="clear" w:color="auto" w:fill="F8F8F8"/>
         </w:rPr>
-        <w:t xml:space="preserve"> </w:t>
-      </w:r>
-      <w:proofErr w:type="gramStart"/>
+        <w:t>Rare diseases</w:t>
+      </w:r>
       <w:r>
         <w:rPr>
           <w:rFonts w:ascii="Fira Sans" w:hAnsi="Fira Sans"/>
@@ -755,10 +752,11 @@
           <w:szCs w:val="21"/>
           <w:shd w:val="clear" w:color="auto" w:fill="F8F8F8"/>
         </w:rPr>
-        <w:t>Rare</w:t>
-      </w:r>
-      <w:proofErr w:type="gramEnd"/>
-      <w:r>
+        <w:t>?</w:t>
+      </w:r>
+    </w:p>
+    <w:p>
+      <w:pPr>
         <w:rPr>
           <w:rFonts w:ascii="Fira Sans" w:hAnsi="Fira Sans"/>
           <w:color w:val="232323"/>
@@ -766,8 +764,7 @@
           <w:szCs w:val="21"/>
           <w:shd w:val="clear" w:color="auto" w:fill="F8F8F8"/>
         </w:rPr>
-        <w:t xml:space="preserve"> diseases</w:t>
-      </w:r>
+      </w:pPr>
       <w:r>
         <w:rPr>
           <w:rFonts w:ascii="Fira Sans" w:hAnsi="Fira Sans"/>
@@ -776,11 +773,9 @@
           <w:szCs w:val="21"/>
           <w:shd w:val="clear" w:color="auto" w:fill="F8F8F8"/>
         </w:rPr>
-        <w:t>?</w:t>
-      </w:r>
-    </w:p>
-    <w:p>
-      <w:pPr>
+        <w:t xml:space="preserve">MESH terms </w:t>
+      </w:r>
+      <w:r>
         <w:rPr>
           <w:rFonts w:ascii="Fira Sans" w:hAnsi="Fira Sans"/>
           <w:color w:val="232323"/>
@@ -788,7 +783,8 @@
           <w:szCs w:val="21"/>
           <w:shd w:val="clear" w:color="auto" w:fill="F8F8F8"/>
         </w:rPr>
-      </w:pPr>
+        <w:t xml:space="preserve">added for all the above indications -any extra trials </w:t>
+      </w:r>
       <w:r>
         <w:rPr>
           <w:rFonts w:ascii="Fira Sans" w:hAnsi="Fira Sans"/>
@@ -797,9 +793,11 @@
           <w:szCs w:val="21"/>
           <w:shd w:val="clear" w:color="auto" w:fill="F8F8F8"/>
         </w:rPr>
-        <w:t xml:space="preserve">MESH terms </w:t>
-      </w:r>
-      <w:r>
+        <w:t>when expand search terms</w:t>
+      </w:r>
+    </w:p>
+    <w:p>
+      <w:pPr>
         <w:rPr>
           <w:rFonts w:ascii="Fira Sans" w:hAnsi="Fira Sans"/>
           <w:color w:val="232323"/>
@@ -807,9 +805,10 @@
           <w:szCs w:val="21"/>
           <w:shd w:val="clear" w:color="auto" w:fill="F8F8F8"/>
         </w:rPr>
-        <w:t xml:space="preserve">added for all the above indications -any extra trials </w:t>
-      </w:r>
-      <w:r>
+      </w:pPr>
+    </w:p>
+    <w:p>
+      <w:pPr>
         <w:rPr>
           <w:rFonts w:ascii="Fira Sans" w:hAnsi="Fira Sans"/>
           <w:color w:val="232323"/>
@@ -817,29 +816,6 @@
           <w:szCs w:val="21"/>
           <w:shd w:val="clear" w:color="auto" w:fill="F8F8F8"/>
         </w:rPr>
-        <w:t>when expand search terms</w:t>
-      </w:r>
-    </w:p>
-    <w:p>
-      <w:pPr>
-        <w:rPr>
-          <w:rFonts w:ascii="Fira Sans" w:hAnsi="Fira Sans"/>
-          <w:color w:val="232323"/>
-          <w:sz w:val="21"/>
-          <w:szCs w:val="21"/>
-          <w:shd w:val="clear" w:color="auto" w:fill="F8F8F8"/>
-        </w:rPr>
-      </w:pPr>
-    </w:p>
-    <w:p>
-      <w:pPr>
-        <w:rPr>
-          <w:rFonts w:ascii="Fira Sans" w:hAnsi="Fira Sans"/>
-          <w:color w:val="232323"/>
-          <w:sz w:val="21"/>
-          <w:szCs w:val="21"/>
-          <w:shd w:val="clear" w:color="auto" w:fill="F8F8F8"/>
-        </w:rPr>
       </w:pPr>
     </w:p>
     <w:p>
@@ -1181,23 +1157,13 @@
         </w:rPr>
         <w:t xml:space="preserve">Did not include at least one intervention that was classified as a “Drug” or “Biological” </w:t>
       </w:r>
-      <w:proofErr w:type="gramStart"/>
-      <w:r>
-        <w:rPr>
-          <w:rFonts w:ascii="Times New Roman" w:hAnsi="Times New Roman" w:cs="Times New Roman"/>
-          <w:sz w:val="20"/>
-          <w:szCs w:val="20"/>
-        </w:rPr>
-        <w:t>“ Dietary</w:t>
-      </w:r>
-      <w:proofErr w:type="gramEnd"/>
-      <w:r>
-        <w:rPr>
-          <w:rFonts w:ascii="Times New Roman" w:hAnsi="Times New Roman" w:cs="Times New Roman"/>
-          <w:sz w:val="20"/>
-          <w:szCs w:val="20"/>
-        </w:rPr>
-        <w:t xml:space="preserve"> supplement”</w:t>
+      <w:r>
+        <w:rPr>
+          <w:rFonts w:ascii="Times New Roman" w:hAnsi="Times New Roman" w:cs="Times New Roman"/>
+          <w:sz w:val="20"/>
+          <w:szCs w:val="20"/>
+        </w:rPr>
+        <w:t>“ Dietary supplement”</w:t>
       </w:r>
       <w:r>
         <w:rPr>
@@ -1253,25 +1219,7 @@
           <w:sz w:val="20"/>
           <w:szCs w:val="20"/>
         </w:rPr>
-        <w:t xml:space="preserve"> </w:t>
-      </w:r>
-      <w:proofErr w:type="spellStart"/>
-      <w:r>
-        <w:rPr>
-          <w:rFonts w:ascii="Times New Roman" w:hAnsi="Times New Roman" w:cs="Times New Roman"/>
-          <w:sz w:val="20"/>
-          <w:szCs w:val="20"/>
-        </w:rPr>
-        <w:t>ie</w:t>
-      </w:r>
-      <w:proofErr w:type="spellEnd"/>
-      <w:r>
-        <w:rPr>
-          <w:rFonts w:ascii="Times New Roman" w:hAnsi="Times New Roman" w:cs="Times New Roman"/>
-          <w:sz w:val="20"/>
-          <w:szCs w:val="20"/>
-        </w:rPr>
-        <w:t xml:space="preserve"> exclude procedure or behavioral or device</w:t>
+        <w:t xml:space="preserve"> ie exclude procedure or behavioral or device</w:t>
       </w:r>
       <w:r>
         <w:rPr>
@@ -1487,25 +1435,7 @@
           <w:sz w:val="20"/>
           <w:szCs w:val="20"/>
         </w:rPr>
-        <w:t>Withdrawn (</w:t>
-      </w:r>
-      <w:proofErr w:type="gramStart"/>
-      <w:r>
-        <w:rPr>
-          <w:rFonts w:ascii="Times New Roman" w:hAnsi="Times New Roman" w:cs="Times New Roman"/>
-          <w:sz w:val="20"/>
-          <w:szCs w:val="20"/>
-        </w:rPr>
-        <w:t>i.e.</w:t>
-      </w:r>
-      <w:proofErr w:type="gramEnd"/>
-      <w:r>
-        <w:rPr>
-          <w:rFonts w:ascii="Times New Roman" w:hAnsi="Times New Roman" w:cs="Times New Roman"/>
-          <w:sz w:val="20"/>
-          <w:szCs w:val="20"/>
-        </w:rPr>
-        <w:t xml:space="preserve"> no patients enrolled);</w:t>
+        <w:t>Withdrawn (i.e. no patients enrolled);</w:t>
       </w:r>
     </w:p>
     <w:p>
@@ -1976,11 +1906,7 @@
         <w:t>, extension, discontinuation studies</w:t>
       </w:r>
       <w:r>
-        <w:t xml:space="preserve">, </w:t>
-      </w:r>
-      <w:proofErr w:type="gramStart"/>
-      <w:r>
-        <w:t xml:space="preserve">head to </w:t>
+        <w:t xml:space="preserve">, head to </w:t>
       </w:r>
       <w:commentRangeStart w:id="2"/>
       <w:commentRangeStart w:id="3"/>
@@ -1988,7 +1914,6 @@
         <w:t>head</w:t>
       </w:r>
       <w:commentRangeEnd w:id="2"/>
-      <w:proofErr w:type="gramEnd"/>
       <w:r>
         <w:rPr>
           <w:rStyle w:val="CommentReference"/>
@@ -2006,23 +1931,7 @@
         <w:t xml:space="preserve"> </w:t>
       </w:r>
       <w:r>
-        <w:t>or if there are more than two options for the experimental arm (</w:t>
-      </w:r>
-      <w:proofErr w:type="spellStart"/>
-      <w:r>
-        <w:t>ake</w:t>
-      </w:r>
-      <w:proofErr w:type="spellEnd"/>
-      <w:r>
-        <w:t xml:space="preserve"> “any </w:t>
-      </w:r>
-      <w:proofErr w:type="spellStart"/>
-      <w:r>
-        <w:t>anicogagulant</w:t>
-      </w:r>
-      <w:proofErr w:type="spellEnd"/>
-      <w:r>
-        <w:t>)</w:t>
+        <w:t>or if there are more than two options for the experimental arm (ake “any anicogagulant)</w:t>
       </w:r>
       <w:r>
         <w:t xml:space="preserve"> or if a phase 2</w:t>
@@ -2294,24 +2203,22 @@
           <w:rFonts w:ascii="Times New Roman" w:hAnsi="Times New Roman" w:cs="Times New Roman"/>
           <w:color w:val="000000"/>
         </w:rPr>
-        <w:t xml:space="preserve"> unless it looks at general outcomes </w:t>
-      </w:r>
-      <w:proofErr w:type="gramStart"/>
+        <w:t xml:space="preserve"> unless it looks at general outcomes too </w:t>
+      </w:r>
       <w:r>
         <w:rPr>
           <w:rFonts w:ascii="Times New Roman" w:hAnsi="Times New Roman" w:cs="Times New Roman"/>
           <w:color w:val="000000"/>
         </w:rPr>
-        <w:t xml:space="preserve">too </w:t>
+        <w:t xml:space="preserve">. </w:t>
       </w:r>
       <w:r>
         <w:rPr>
           <w:rFonts w:ascii="Times New Roman" w:hAnsi="Times New Roman" w:cs="Times New Roman"/>
           <w:color w:val="000000"/>
         </w:rPr>
-        <w:t>.</w:t>
-      </w:r>
-      <w:proofErr w:type="gramEnd"/>
+        <w:t>Symptom trial can be proceeded by evidence investigating all disease outcomes</w:t>
+      </w:r>
       <w:r>
         <w:rPr>
           <w:rFonts w:ascii="Times New Roman" w:hAnsi="Times New Roman" w:cs="Times New Roman"/>
@@ -2324,42 +2231,20 @@
           <w:rFonts w:ascii="Times New Roman" w:hAnsi="Times New Roman" w:cs="Times New Roman"/>
           <w:color w:val="000000"/>
         </w:rPr>
-        <w:t>Symptom trial can be proceeded by evidence investigating all disease outcomes</w:t>
-      </w:r>
-      <w:r>
-        <w:rPr>
-          <w:rFonts w:ascii="Times New Roman" w:hAnsi="Times New Roman" w:cs="Times New Roman"/>
+        <w:t>general can be followed by symptom</w:t>
+      </w:r>
+    </w:p>
+    <w:p>
+      <w:pPr>
+        <w:rPr>
           <w:color w:val="000000"/>
         </w:rPr>
-        <w:t xml:space="preserve"> </w:t>
-      </w:r>
-      <w:r>
-        <w:rPr>
-          <w:rFonts w:ascii="Times New Roman" w:hAnsi="Times New Roman" w:cs="Times New Roman"/>
+      </w:pPr>
+      <w:r>
+        <w:rPr>
           <w:color w:val="000000"/>
         </w:rPr>
-        <w:t>general can be followed by symptom</w:t>
-      </w:r>
-    </w:p>
-    <w:p>
-      <w:pPr>
-        <w:rPr>
-          <w:color w:val="000000"/>
-        </w:rPr>
-      </w:pPr>
-      <w:proofErr w:type="gramStart"/>
-      <w:r>
-        <w:rPr>
-          <w:color w:val="000000"/>
-        </w:rPr>
-        <w:t>Basically</w:t>
-      </w:r>
-      <w:proofErr w:type="gramEnd"/>
-      <w:r>
-        <w:rPr>
-          <w:color w:val="000000"/>
-        </w:rPr>
-        <w:t xml:space="preserve"> symptom trial can be preceded by general or other symptom trial as long as it looks at general-these count as prior evidence.</w:t>
+        <w:t>Basically symptom trial can be preceded by general or other symptom trial as long as it looks at general-these count as prior evidence.</w:t>
       </w:r>
     </w:p>
     <w:p>
@@ -2534,10 +2419,12 @@
           <w:szCs w:val="22"/>
           <w:lang w:val="en-CA"/>
         </w:rPr>
-        <w:t xml:space="preserve">If combination is not clear-but both are labeled </w:t>
-      </w:r>
-      <w:proofErr w:type="spellStart"/>
-      <w:r>
+        <w:t xml:space="preserve">If combination is not clear-but both are labeled adjuctive- they are prior evidence=cant tell the other drugs </w:t>
+      </w:r>
+    </w:p>
+    <w:p>
+      <w:pPr>
+        <w:ind w:left="360"/>
         <w:rPr>
           <w:rFonts w:eastAsiaTheme="minorHAnsi"/>
           <w:color w:val="000000"/>
@@ -2545,9 +2432,7 @@
           <w:szCs w:val="22"/>
           <w:lang w:val="en-CA"/>
         </w:rPr>
-        <w:t>adjuctive</w:t>
-      </w:r>
-      <w:proofErr w:type="spellEnd"/>
+      </w:pPr>
       <w:r>
         <w:rPr>
           <w:rFonts w:eastAsiaTheme="minorHAnsi"/>
@@ -2556,11 +2441,12 @@
           <w:szCs w:val="22"/>
           <w:lang w:val="en-CA"/>
         </w:rPr>
-        <w:t>- they are prior evidence=</w:t>
-      </w:r>
-      <w:proofErr w:type="spellStart"/>
-      <w:proofErr w:type="gramStart"/>
-      <w:r>
+        <w:t>Phase 4 or 3 count as prior evidence</w:t>
+      </w:r>
+    </w:p>
+    <w:p>
+      <w:pPr>
+        <w:ind w:left="360"/>
         <w:rPr>
           <w:rFonts w:eastAsiaTheme="minorHAnsi"/>
           <w:color w:val="000000"/>
@@ -2568,10 +2454,7 @@
           <w:szCs w:val="22"/>
           <w:lang w:val="en-CA"/>
         </w:rPr>
-        <w:t>cant</w:t>
-      </w:r>
-      <w:proofErr w:type="spellEnd"/>
-      <w:proofErr w:type="gramEnd"/>
+      </w:pPr>
       <w:r>
         <w:rPr>
           <w:rFonts w:eastAsiaTheme="minorHAnsi"/>
@@ -2580,7 +2463,7 @@
           <w:szCs w:val="22"/>
           <w:lang w:val="en-CA"/>
         </w:rPr>
-        <w:t xml:space="preserve"> tell the other drugs </w:t>
+        <w:t xml:space="preserve">Could be in control or exp arm just if it has been studied in a phase 3 trial in that indication before </w:t>
       </w:r>
     </w:p>
     <w:p>
@@ -2602,7 +2485,7 @@
           <w:szCs w:val="22"/>
           <w:lang w:val="en-CA"/>
         </w:rPr>
-        <w:t>Phase 4 or 3 count as prior evidence</w:t>
+        <w:t>Pediatric can be evidence and other way around</w:t>
       </w:r>
     </w:p>
     <w:p>
@@ -2624,8 +2507,15 @@
           <w:szCs w:val="22"/>
           <w:lang w:val="en-CA"/>
         </w:rPr>
-        <w:t xml:space="preserve">Could be in control or exp arm just if it has been studied in a phase 3 trial in that indication before </w:t>
-      </w:r>
+        <w:t>Same Day year before is earlier evidence</w:t>
+      </w:r>
+    </w:p>
+    <w:p>
+      <w:pPr>
+        <w:rPr>
+          <w:rFonts w:cstheme="minorHAnsi"/>
+        </w:rPr>
+      </w:pPr>
     </w:p>
     <w:p>
       <w:pPr>
@@ -2638,7 +2528,9 @@
           <w:lang w:val="en-CA"/>
         </w:rPr>
       </w:pPr>
-      <w:r>
+    </w:p>
+    <w:p>
+      <w:pPr>
         <w:rPr>
           <w:rFonts w:eastAsiaTheme="minorHAnsi"/>
           <w:color w:val="000000"/>
@@ -2646,12 +2538,8 @@
           <w:szCs w:val="22"/>
           <w:lang w:val="en-CA"/>
         </w:rPr>
-        <w:t>Pediatric can be evidence and other way around</w:t>
-      </w:r>
-    </w:p>
-    <w:p>
-      <w:pPr>
-        <w:ind w:left="360"/>
+      </w:pPr>
+      <w:r>
         <w:rPr>
           <w:rFonts w:eastAsiaTheme="minorHAnsi"/>
           <w:color w:val="000000"/>
@@ -2659,8 +2547,11 @@
           <w:szCs w:val="22"/>
           <w:lang w:val="en-CA"/>
         </w:rPr>
-      </w:pPr>
-      <w:r>
+        <w:t>Search for publications</w:t>
+      </w:r>
+    </w:p>
+    <w:p>
+      <w:pPr>
         <w:rPr>
           <w:rFonts w:eastAsiaTheme="minorHAnsi"/>
           <w:color w:val="000000"/>
@@ -2668,19 +2559,8 @@
           <w:szCs w:val="22"/>
           <w:lang w:val="en-CA"/>
         </w:rPr>
-        <w:t>Same Day year before is earlier evidence</w:t>
-      </w:r>
-    </w:p>
-    <w:p>
-      <w:pPr>
-        <w:rPr>
-          <w:rFonts w:cstheme="minorHAnsi"/>
-        </w:rPr>
-      </w:pPr>
-    </w:p>
-    <w:p>
-      <w:pPr>
-        <w:ind w:left="360"/>
+      </w:pPr>
+      <w:r>
         <w:rPr>
           <w:rFonts w:eastAsiaTheme="minorHAnsi"/>
           <w:color w:val="000000"/>
@@ -2688,10 +2568,9 @@
           <w:szCs w:val="22"/>
           <w:lang w:val="en-CA"/>
         </w:rPr>
-      </w:pPr>
-    </w:p>
-    <w:p>
-      <w:pPr>
+        <w:t xml:space="preserve">We will first us ClinicalTrials.gov when it has posted trial study results of the Phase 3 trials. Linked publications will then be verified for reference. For ClinicalTrials.gov records where no publication was linked, we will conduct Google Scholar and OVID searches to find study publications for each trial. The Google Scholar search will be done using NCT ID, Title (top-line &amp; official), varying combinations of drug names, indication, and sponsor &amp; investigator last name. The OVID search using MEDLINE and EMBASE will be done using a combination of the search terms: drug names from the experimental arm </w:t>
+      </w:r>
+      <w:r>
         <w:rPr>
           <w:rFonts w:eastAsiaTheme="minorHAnsi"/>
           <w:color w:val="000000"/>
@@ -2699,114 +2578,8 @@
           <w:szCs w:val="22"/>
           <w:lang w:val="en-CA"/>
         </w:rPr>
-      </w:pPr>
-      <w:r>
-        <w:rPr>
-          <w:rFonts w:eastAsiaTheme="minorHAnsi"/>
-          <w:color w:val="000000"/>
-          <w:sz w:val="22"/>
-          <w:szCs w:val="22"/>
-          <w:lang w:val="en-CA"/>
-        </w:rPr>
-        <w:t>Search for publications</w:t>
-      </w:r>
-    </w:p>
-    <w:p>
-      <w:pPr>
-        <w:rPr>
-          <w:rFonts w:eastAsiaTheme="minorHAnsi"/>
-          <w:color w:val="000000"/>
-          <w:sz w:val="22"/>
-          <w:szCs w:val="22"/>
-          <w:lang w:val="en-CA"/>
-        </w:rPr>
-      </w:pPr>
-      <w:r>
-        <w:rPr>
-          <w:rFonts w:eastAsiaTheme="minorHAnsi"/>
-          <w:color w:val="000000"/>
-          <w:sz w:val="22"/>
-          <w:szCs w:val="22"/>
-          <w:lang w:val="en-CA"/>
-        </w:rPr>
-        <w:t xml:space="preserve">We will first us ClinicalTrials.gov when it has posted trial study results of the Phase 3 trials. Linked publications will then be verified for reference. For ClinicalTrials.gov records where no publication was linked, we will conduct Google Scholar and OVID searches to find study publications for each trial. The Google Scholar search will be done using NCT ID, Title (top-line &amp; official), varying combinations of drug names, indication, and sponsor &amp; investigator last name. The OVID search using MEDLINE and EMBASE will be done using a combination of the search terms: drug names from the experimental arm </w:t>
-      </w:r>
-      <w:r>
-        <w:rPr>
-          <w:rFonts w:eastAsiaTheme="minorHAnsi"/>
-          <w:color w:val="000000"/>
-          <w:sz w:val="22"/>
-          <w:szCs w:val="22"/>
-          <w:lang w:val="en-CA"/>
-        </w:rPr>
         <w:lastRenderedPageBreak/>
-        <w:t xml:space="preserve">(any synonym of the drug mentioned in ClinicalTrials.gov should be included), and indication as listed in </w:t>
-      </w:r>
-      <w:proofErr w:type="gramStart"/>
-      <w:r>
-        <w:rPr>
-          <w:rFonts w:eastAsiaTheme="minorHAnsi"/>
-          <w:color w:val="000000"/>
-          <w:sz w:val="22"/>
-          <w:szCs w:val="22"/>
-          <w:lang w:val="en-CA"/>
-        </w:rPr>
-        <w:t>ClinicalTrials.gov ,</w:t>
-      </w:r>
-      <w:proofErr w:type="gramEnd"/>
-      <w:r>
-        <w:rPr>
-          <w:rFonts w:eastAsiaTheme="minorHAnsi"/>
-          <w:color w:val="000000"/>
-          <w:sz w:val="22"/>
-          <w:szCs w:val="22"/>
-          <w:lang w:val="en-CA"/>
-        </w:rPr>
-        <w:t xml:space="preserve"> and “Clinical trial”, and “Phase 3”. If multiple publications/abstracts were found, the primary publication will be chosen (</w:t>
-      </w:r>
-      <w:proofErr w:type="gramStart"/>
-      <w:r>
-        <w:rPr>
-          <w:rFonts w:eastAsiaTheme="minorHAnsi"/>
-          <w:color w:val="000000"/>
-          <w:sz w:val="22"/>
-          <w:szCs w:val="22"/>
-          <w:lang w:val="en-CA"/>
-        </w:rPr>
-        <w:t>i.e.</w:t>
-      </w:r>
-      <w:proofErr w:type="gramEnd"/>
-      <w:r>
-        <w:rPr>
-          <w:rFonts w:eastAsiaTheme="minorHAnsi"/>
-          <w:color w:val="000000"/>
-          <w:sz w:val="22"/>
-          <w:szCs w:val="22"/>
-          <w:lang w:val="en-CA"/>
-        </w:rPr>
-        <w:t xml:space="preserve"> the publication that reports full primary-endpoint results). All trials will need to have a publication of their primary results to be included. For approved drugs without publications, </w:t>
-      </w:r>
-      <w:proofErr w:type="spellStart"/>
-      <w:r>
-        <w:rPr>
-          <w:rFonts w:eastAsiaTheme="minorHAnsi"/>
-          <w:color w:val="000000"/>
-          <w:sz w:val="22"/>
-          <w:szCs w:val="22"/>
-          <w:lang w:val="en-CA"/>
-        </w:rPr>
-        <w:t>drugs@FDA</w:t>
-      </w:r>
-      <w:proofErr w:type="spellEnd"/>
-      <w:r>
-        <w:rPr>
-          <w:rFonts w:eastAsiaTheme="minorHAnsi"/>
-          <w:color w:val="000000"/>
-          <w:sz w:val="22"/>
-          <w:szCs w:val="22"/>
-          <w:lang w:val="en-CA"/>
-        </w:rPr>
-        <w:t xml:space="preserve"> will be searched. Publications only containing interim results will not be used unless the study was terminated at interim analysis.</w:t>
+        <w:t>(any synonym of the drug mentioned in ClinicalTrials.gov should be included), and indication as listed in ClinicalTrials.gov , and “Clinical trial”, and “Phase 3”. If multiple publications/abstracts were found, the primary publication will be chosen (i.e. the publication that reports full primary-endpoint results). All trials will need to have a publication of their primary results to be included. For approved drugs without publications, drugs@FDA will be searched. Publications only containing interim results will not be used unless the study was terminated at interim analysis.</w:t>
       </w:r>
     </w:p>
     <w:p>
@@ -2854,10 +2627,8 @@
           <w:szCs w:val="20"/>
           <w:u w:val="single"/>
         </w:rPr>
-        <w:t xml:space="preserve">(Hannah, </w:t>
-      </w:r>
-      <w:proofErr w:type="spellStart"/>
-      <w:proofErr w:type="gramStart"/>
+        <w:t>(Hannah, Karine,</w:t>
+      </w:r>
       <w:r>
         <w:rPr>
           <w:b/>
@@ -2866,39 +2637,7 @@
           <w:szCs w:val="20"/>
           <w:u w:val="single"/>
         </w:rPr>
-        <w:t>Karine</w:t>
-      </w:r>
-      <w:proofErr w:type="spellEnd"/>
-      <w:r>
-        <w:rPr>
-          <w:b/>
-          <w:bCs/>
-          <w:sz w:val="20"/>
-          <w:szCs w:val="20"/>
-          <w:u w:val="single"/>
-        </w:rPr>
-        <w:t>,</w:t>
-      </w:r>
-      <w:r>
-        <w:rPr>
-          <w:b/>
-          <w:bCs/>
-          <w:sz w:val="20"/>
-          <w:szCs w:val="20"/>
-          <w:u w:val="single"/>
-        </w:rPr>
-        <w:t>-</w:t>
-      </w:r>
-      <w:proofErr w:type="gramEnd"/>
-      <w:r>
-        <w:rPr>
-          <w:b/>
-          <w:bCs/>
-          <w:sz w:val="20"/>
-          <w:szCs w:val="20"/>
-          <w:u w:val="single"/>
-        </w:rPr>
-        <w:t>for R1</w:t>
+        <w:t>-for R1</w:t>
       </w:r>
       <w:r>
         <w:rPr>
@@ -2978,9 +2717,9 @@
           <w:szCs w:val="22"/>
           <w:lang w:val="en-CA"/>
         </w:rPr>
-        <w:t xml:space="preserve">To conduct the search for earlier phase trials, the introduction, conclusion, and research sections in the Phase 3 publications will be searched for P2 trials. If none meet the matching criteria (see below), we will search </w:t>
-      </w:r>
-      <w:proofErr w:type="spellStart"/>
+        <w:t xml:space="preserve">To conduct the search for earlier phase trials, the introduction, conclusion, and research sections in the Phase 3 publications will be searched for P2 trials. If none meet the matching criteria (see below), we will search TrialViewer (ClinicalTrials.gov) for additional P2 trials. </w:t>
+      </w:r>
+      <w:commentRangeStart w:id="12"/>
       <w:r>
         <w:rPr>
           <w:rFonts w:asciiTheme="minorHAnsi" w:eastAsiaTheme="minorHAnsi" w:hAnsiTheme="minorHAnsi" w:cstheme="minorHAnsi"/>
@@ -2988,19 +2727,27 @@
           <w:szCs w:val="22"/>
           <w:lang w:val="en-CA"/>
         </w:rPr>
-        <w:t>TrialViewer</w:t>
-      </w:r>
-      <w:proofErr w:type="spellEnd"/>
-      <w:r>
+        <w:t>If there are still no matches, we will search for P2 trials using google scholar, MEDLINE and EMBASE via OVID</w:t>
+      </w:r>
+      <w:commentRangeEnd w:id="12"/>
+      <w:r>
+        <w:rPr>
+          <w:rStyle w:val="CommentReference"/>
+          <w:rFonts w:asciiTheme="minorHAnsi" w:eastAsiaTheme="minorHAnsi" w:hAnsiTheme="minorHAnsi" w:cstheme="minorBidi"/>
+          <w:lang w:val="en-CA"/>
+        </w:rPr>
+        <w:commentReference w:id="12"/>
+      </w:r>
+    </w:p>
+    <w:p>
+      <w:pPr>
         <w:rPr>
           <w:rFonts w:asciiTheme="minorHAnsi" w:eastAsiaTheme="minorHAnsi" w:hAnsiTheme="minorHAnsi" w:cstheme="minorHAnsi"/>
           <w:sz w:val="22"/>
           <w:szCs w:val="22"/>
           <w:lang w:val="en-CA"/>
         </w:rPr>
-        <w:t xml:space="preserve"> (ClinicalTrials.gov) for additional P2 trials. </w:t>
-      </w:r>
-      <w:commentRangeStart w:id="12"/>
+      </w:pPr>
       <w:r>
         <w:rPr>
           <w:rFonts w:asciiTheme="minorHAnsi" w:eastAsiaTheme="minorHAnsi" w:hAnsiTheme="minorHAnsi" w:cstheme="minorHAnsi"/>
@@ -3008,34 +2755,6 @@
           <w:szCs w:val="22"/>
           <w:lang w:val="en-CA"/>
         </w:rPr>
-        <w:t>If there are still no matches, we will search for P2 trials using google scholar, MEDLINE and EMBASE via OVID</w:t>
-      </w:r>
-      <w:commentRangeEnd w:id="12"/>
-      <w:r>
-        <w:rPr>
-          <w:rStyle w:val="CommentReference"/>
-          <w:rFonts w:asciiTheme="minorHAnsi" w:eastAsiaTheme="minorHAnsi" w:hAnsiTheme="minorHAnsi" w:cstheme="minorBidi"/>
-          <w:lang w:val="en-CA"/>
-        </w:rPr>
-        <w:commentReference w:id="12"/>
-      </w:r>
-    </w:p>
-    <w:p>
-      <w:pPr>
-        <w:rPr>
-          <w:rFonts w:asciiTheme="minorHAnsi" w:eastAsiaTheme="minorHAnsi" w:hAnsiTheme="minorHAnsi" w:cstheme="minorHAnsi"/>
-          <w:sz w:val="22"/>
-          <w:szCs w:val="22"/>
-          <w:lang w:val="en-CA"/>
-        </w:rPr>
-      </w:pPr>
-      <w:r>
-        <w:rPr>
-          <w:rFonts w:asciiTheme="minorHAnsi" w:eastAsiaTheme="minorHAnsi" w:hAnsiTheme="minorHAnsi" w:cstheme="minorHAnsi"/>
-          <w:sz w:val="22"/>
-          <w:szCs w:val="22"/>
-          <w:lang w:val="en-CA"/>
-        </w:rPr>
         <w:t>When confused:</w:t>
       </w:r>
     </w:p>
@@ -3054,21 +2773,7 @@
         <w:rPr>
           <w:rFonts w:cstheme="minorHAnsi"/>
         </w:rPr>
-        <w:t xml:space="preserve">For approved drugs, </w:t>
-      </w:r>
-      <w:proofErr w:type="spellStart"/>
-      <w:r>
-        <w:rPr>
-          <w:rFonts w:cstheme="minorHAnsi"/>
-        </w:rPr>
-        <w:t>drugs@FDA</w:t>
-      </w:r>
-      <w:proofErr w:type="spellEnd"/>
-      <w:r>
-        <w:rPr>
-          <w:rFonts w:cstheme="minorHAnsi"/>
-        </w:rPr>
-        <w:t xml:space="preserve"> documents will be used to check that we correctly matched P2 trials to P3 trials. </w:t>
+        <w:t xml:space="preserve">For approved drugs, drugs@FDA documents will be used to check that we correctly matched P2 trials to P3 trials. </w:t>
       </w:r>
     </w:p>
     <w:p>
@@ -3187,49 +2892,7 @@
           <w:szCs w:val="22"/>
           <w:lang w:val="en-CA"/>
         </w:rPr>
-        <w:t xml:space="preserve">If </w:t>
-      </w:r>
-      <w:proofErr w:type="spellStart"/>
-      <w:proofErr w:type="gramStart"/>
-      <w:r>
-        <w:rPr>
-          <w:rFonts w:asciiTheme="minorHAnsi" w:eastAsiaTheme="minorHAnsi" w:hAnsiTheme="minorHAnsi" w:cstheme="minorBidi"/>
-          <w:sz w:val="22"/>
-          <w:szCs w:val="22"/>
-          <w:lang w:val="en-CA"/>
-        </w:rPr>
-        <w:t>cant</w:t>
-      </w:r>
-      <w:proofErr w:type="spellEnd"/>
-      <w:proofErr w:type="gramEnd"/>
-      <w:r>
-        <w:rPr>
-          <w:rFonts w:asciiTheme="minorHAnsi" w:eastAsiaTheme="minorHAnsi" w:hAnsiTheme="minorHAnsi" w:cstheme="minorBidi"/>
-          <w:sz w:val="22"/>
-          <w:szCs w:val="22"/>
-          <w:lang w:val="en-CA"/>
-        </w:rPr>
-        <w:t xml:space="preserve"> tell date-if published in year of start date- </w:t>
-      </w:r>
-      <w:proofErr w:type="spellStart"/>
-      <w:r>
-        <w:rPr>
-          <w:rFonts w:asciiTheme="minorHAnsi" w:eastAsiaTheme="minorHAnsi" w:hAnsiTheme="minorHAnsi" w:cstheme="minorBidi"/>
-          <w:sz w:val="22"/>
-          <w:szCs w:val="22"/>
-          <w:lang w:val="en-CA"/>
-        </w:rPr>
-        <w:t>give</w:t>
-      </w:r>
-      <w:proofErr w:type="spellEnd"/>
-      <w:r>
-        <w:rPr>
-          <w:rFonts w:asciiTheme="minorHAnsi" w:eastAsiaTheme="minorHAnsi" w:hAnsiTheme="minorHAnsi" w:cstheme="minorBidi"/>
-          <w:sz w:val="22"/>
-          <w:szCs w:val="22"/>
-          <w:lang w:val="en-CA"/>
-        </w:rPr>
-        <w:t xml:space="preserve"> to them-otherwise no</w:t>
+        <w:t>If cant tell date-if published in year of start date- give to them-otherwise no</w:t>
       </w:r>
     </w:p>
     <w:p>
@@ -3259,15 +2922,7 @@
         <w:t>n</w:t>
       </w:r>
       <w:r>
-        <w:t xml:space="preserve"> </w:t>
-      </w:r>
-      <w:proofErr w:type="spellStart"/>
-      <w:r>
-        <w:t>dont</w:t>
-      </w:r>
-      <w:proofErr w:type="spellEnd"/>
-      <w:r>
-        <w:t xml:space="preserve"> need to be specific (mild/</w:t>
+        <w:t xml:space="preserve"> dont need to be specific (mild/</w:t>
       </w:r>
       <w:commentRangeStart w:id="13"/>
       <w:commentRangeStart w:id="14"/>
@@ -3328,15 +2983,7 @@
         </w:numPr>
       </w:pPr>
       <w:r>
-        <w:t xml:space="preserve">A trial that investigates a drug/biologic as a monotherapy cannot be used as prior evidence for a trial that is investigating the same drug in combination therapy (and </w:t>
-      </w:r>
-      <w:proofErr w:type="spellStart"/>
-      <w:r>
-        <w:t>viceversa</w:t>
-      </w:r>
-      <w:proofErr w:type="spellEnd"/>
-      <w:r>
-        <w:t>)</w:t>
+        <w:t>A trial that investigates a drug/biologic as a monotherapy cannot be used as prior evidence for a trial that is investigating the same drug in combination therapy (and viceversa)</w:t>
       </w:r>
     </w:p>
     <w:p>
@@ -3348,23 +2995,7 @@
         </w:numPr>
       </w:pPr>
       <w:r>
-        <w:t xml:space="preserve">If the one trial is </w:t>
-      </w:r>
-      <w:proofErr w:type="spellStart"/>
-      <w:r>
-        <w:t>x+any</w:t>
-      </w:r>
-      <w:proofErr w:type="spellEnd"/>
-      <w:r>
-        <w:t xml:space="preserve"> drug in this category and the other is </w:t>
-      </w:r>
-      <w:proofErr w:type="spellStart"/>
-      <w:r>
-        <w:t>x+one</w:t>
-      </w:r>
-      <w:proofErr w:type="spellEnd"/>
-      <w:r>
-        <w:t xml:space="preserve"> drug of that type-this is ok</w:t>
+        <w:t>If the one trial is x+any drug in this category and the other is x+one drug of that type-this is ok</w:t>
       </w:r>
     </w:p>
     <w:p>
@@ -3381,15 +3012,7 @@
     </w:p>
     <w:p>
       <w:r>
-        <w:t xml:space="preserve">P2/3 are put into the </w:t>
-      </w:r>
-      <w:proofErr w:type="spellStart"/>
-      <w:r>
-        <w:t>preceeded</w:t>
-      </w:r>
-      <w:proofErr w:type="spellEnd"/>
-      <w:r>
-        <w:t xml:space="preserve"> category</w:t>
+        <w:t>P2/3 are put into the preceeded category</w:t>
       </w:r>
     </w:p>
     <w:p>
@@ -3488,15 +3111,7 @@
         </w:numPr>
       </w:pPr>
       <w:r>
-        <w:t xml:space="preserve">If they </w:t>
-      </w:r>
-      <w:proofErr w:type="spellStart"/>
-      <w:r>
-        <w:t>diffined</w:t>
-      </w:r>
-      <w:proofErr w:type="spellEnd"/>
-      <w:r>
-        <w:t xml:space="preserve"> positivity using specific criteria we use that </w:t>
+        <w:t xml:space="preserve">If they diffined positivity using specific criteria we use that </w:t>
       </w:r>
     </w:p>
     <w:p>
@@ -3509,15 +3124,7 @@
       </w:pPr>
       <w:r>
         <w:lastRenderedPageBreak/>
-        <w:t xml:space="preserve">If not and they separate into two groups and one is pos and the other is </w:t>
-      </w:r>
-      <w:proofErr w:type="spellStart"/>
-      <w:r>
-        <w:t>nonpos</w:t>
-      </w:r>
-      <w:proofErr w:type="spellEnd"/>
-      <w:r>
-        <w:t xml:space="preserve"> we give them the point-mark as positive -saw a positive signal </w:t>
+        <w:t xml:space="preserve">If not and they separate into two groups and one is pos and the other is nonpos we give them the point-mark as positive -saw a positive signal </w:t>
       </w:r>
     </w:p>
     <w:p>
@@ -3612,23 +3219,7 @@
         <w:t>Ambiguous evidence: Will include times when there are multiple trials with conflicting results</w:t>
       </w:r>
       <w:r>
-        <w:t xml:space="preserve"> (not 2 </w:t>
-      </w:r>
-      <w:proofErr w:type="spellStart"/>
-      <w:r>
-        <w:t>priamry</w:t>
-      </w:r>
-      <w:proofErr w:type="spellEnd"/>
-      <w:r>
-        <w:t xml:space="preserve"> clinical trials-if one is </w:t>
-      </w:r>
-      <w:proofErr w:type="gramStart"/>
-      <w:r>
-        <w:t>positive</w:t>
-      </w:r>
-      <w:proofErr w:type="gramEnd"/>
-      <w:r>
-        <w:t xml:space="preserve"> we put into proceeded group)</w:t>
+        <w:t xml:space="preserve"> (not 2 priamry clinical trials-if one is positive we put into proceeded group)</w:t>
       </w:r>
       <w:r>
         <w:t>, where a primary endpoint is negative, but a secondary is positive, or when subgroup analyses are used as the positive signal.</w:t>
@@ -3655,15 +3246,7 @@
         <w:t>Futility trials are in this category?</w:t>
       </w:r>
       <w:r>
-        <w:t xml:space="preserve"> </w:t>
-      </w:r>
-      <w:proofErr w:type="gramStart"/>
-      <w:r>
-        <w:t>Authors</w:t>
-      </w:r>
-      <w:proofErr w:type="gramEnd"/>
-      <w:r>
-        <w:t xml:space="preserve"> opinion taken goes here too. </w:t>
+        <w:t xml:space="preserve"> Authors opinion taken goes here too. </w:t>
       </w:r>
       <w:r>
         <w:t>When pos on biomarker signals/efficacy signals in the P2 but primary was not efficacy</w:t>
@@ -3736,17 +3319,7 @@
         <w:t xml:space="preserve"> </w:t>
       </w:r>
       <w:r>
-        <w:t xml:space="preserve">within a year of start date is ok too </w:t>
-      </w:r>
-      <w:proofErr w:type="spellStart"/>
-      <w:proofErr w:type="gramStart"/>
-      <w:r>
-        <w:t>ie</w:t>
-      </w:r>
-      <w:proofErr w:type="spellEnd"/>
-      <w:proofErr w:type="gramEnd"/>
-      <w:r>
-        <w:t xml:space="preserve"> Feb 2006 and ours is Jan 2007</w:t>
+        <w:t>within a year of start date is ok too ie Feb 2006 and ours is Jan 2007</w:t>
       </w:r>
     </w:p>
     <w:p>
@@ -3864,23 +3437,7 @@
           <w:rFonts w:ascii="Times New Roman" w:hAnsi="Times New Roman" w:cs="Times New Roman"/>
           <w:color w:val="000000"/>
         </w:rPr>
-        <w:t xml:space="preserve">Make list to send and move </w:t>
-      </w:r>
-      <w:proofErr w:type="gramStart"/>
-      <w:r>
-        <w:rPr>
-          <w:rFonts w:ascii="Times New Roman" w:hAnsi="Times New Roman" w:cs="Times New Roman"/>
-          <w:color w:val="000000"/>
-        </w:rPr>
-        <w:t>these forward</w:t>
-      </w:r>
-      <w:proofErr w:type="gramEnd"/>
-      <w:r>
-        <w:rPr>
-          <w:rFonts w:ascii="Times New Roman" w:hAnsi="Times New Roman" w:cs="Times New Roman"/>
-          <w:color w:val="000000"/>
-        </w:rPr>
-        <w:t xml:space="preserve"> in the meantime</w:t>
+        <w:t>Make list to send and move these forward in the meantime</w:t>
       </w:r>
     </w:p>
     <w:p>
@@ -3970,23 +3527,7 @@
         <w:rPr>
           <w:highlight w:val="yellow"/>
         </w:rPr>
-        <w:t xml:space="preserve"> </w:t>
-      </w:r>
-      <w:proofErr w:type="spellStart"/>
-      <w:proofErr w:type="gramStart"/>
-      <w:r>
-        <w:rPr>
-          <w:highlight w:val="yellow"/>
-        </w:rPr>
-        <w:t>were</w:t>
-      </w:r>
-      <w:proofErr w:type="spellEnd"/>
-      <w:proofErr w:type="gramEnd"/>
-      <w:r>
-        <w:rPr>
-          <w:highlight w:val="yellow"/>
-        </w:rPr>
-        <w:t xml:space="preserve"> positive or negative they are </w:t>
+        <w:t xml:space="preserve"> were positive or negative they are </w:t>
       </w:r>
       <w:commentRangeStart w:id="18"/>
       <w:r>
@@ -4019,21 +3560,7 @@
         <w:rPr>
           <w:highlight w:val="yellow"/>
         </w:rPr>
-        <w:t xml:space="preserve">Idk </w:t>
-      </w:r>
-      <w:proofErr w:type="spellStart"/>
-      <w:r>
-        <w:rPr>
-          <w:highlight w:val="yellow"/>
-        </w:rPr>
-        <w:t>abt</w:t>
-      </w:r>
-      <w:proofErr w:type="spellEnd"/>
-      <w:r>
-        <w:rPr>
-          <w:highlight w:val="yellow"/>
-        </w:rPr>
-        <w:t xml:space="preserve"> this</w:t>
+        <w:t>Idk abt this</w:t>
       </w:r>
     </w:p>
     <w:p>
@@ -4050,18 +3577,10 @@
         </w:rPr>
       </w:pPr>
       <w:r>
-        <w:t xml:space="preserve">Picking the highest dose arm only applies to the following two </w:t>
-      </w:r>
-      <w:proofErr w:type="spellStart"/>
-      <w:r>
-        <w:t>things</w:t>
-      </w:r>
-      <w:r>
-        <w:t>or</w:t>
-      </w:r>
-      <w:proofErr w:type="spellEnd"/>
-      <w:r>
-        <w:t xml:space="preserve"> most often if same dose</w:t>
+        <w:t>Picking the highest dose arm only applies to the following two things</w:t>
+      </w:r>
+      <w:r>
+        <w:t>or most often if same dose</w:t>
       </w:r>
       <w:r>
         <w:t xml:space="preserve">-not positivity </w:t>
@@ -4097,15 +3616,7 @@
         <w:t xml:space="preserve"> if there truly is not one higher priority take higher and mark it</w:t>
       </w:r>
       <w:r>
-        <w:t xml:space="preserve">. </w:t>
-      </w:r>
-      <w:proofErr w:type="spellStart"/>
-      <w:r>
-        <w:t>Adas</w:t>
-      </w:r>
-      <w:proofErr w:type="spellEnd"/>
-      <w:r>
-        <w:t xml:space="preserve"> cog wins over others for SMD</w:t>
+        <w:t>. Adas cog wins over others for SMD</w:t>
       </w:r>
       <w:r>
         <w:t xml:space="preserve"> – for which data is available </w:t>
@@ -4132,15 +3643,7 @@
         </w:numPr>
       </w:pPr>
       <w:r>
-        <w:t xml:space="preserve">Take adjusted </w:t>
-      </w:r>
-      <w:proofErr w:type="spellStart"/>
-      <w:r>
-        <w:t>pvalue</w:t>
-      </w:r>
-      <w:proofErr w:type="spellEnd"/>
-      <w:r>
-        <w:t xml:space="preserve"> if available</w:t>
+        <w:t>Take adjusted pvalue if available</w:t>
       </w:r>
     </w:p>
     <w:p>
@@ -4151,13 +3654,8 @@
           <w:numId w:val="28"/>
         </w:numPr>
       </w:pPr>
-      <w:proofErr w:type="spellStart"/>
-      <w:r>
-        <w:t>WdueAE</w:t>
-      </w:r>
-      <w:proofErr w:type="spellEnd"/>
-      <w:r>
-        <w:t xml:space="preserve"> </w:t>
+      <w:r>
+        <w:t xml:space="preserve">WdueAE </w:t>
       </w:r>
       <w:r>
         <w:tab/>
@@ -4212,15 +3710,7 @@
         </w:numPr>
       </w:pPr>
       <w:r>
-        <w:t xml:space="preserve">if not </w:t>
-      </w:r>
-      <w:proofErr w:type="spellStart"/>
-      <w:r>
-        <w:t>fda</w:t>
-      </w:r>
-      <w:proofErr w:type="spellEnd"/>
-      <w:r>
-        <w:t xml:space="preserve"> regulated-put approved</w:t>
+        <w:t>if not fda regulated-put approved</w:t>
       </w:r>
       <w:r>
         <w:t xml:space="preserve"> </w:t>
@@ -4262,15 +3752,7 @@
         </w:numPr>
       </w:pPr>
       <w:r>
-        <w:t xml:space="preserve">Important </w:t>
-      </w:r>
-      <w:proofErr w:type="spellStart"/>
-      <w:r>
-        <w:t>bc</w:t>
-      </w:r>
-      <w:proofErr w:type="spellEnd"/>
-      <w:r>
-        <w:t xml:space="preserve"> it tells u if it is approved in new indication or new formulation</w:t>
+        <w:t>Important bc it tells u if it is approved in new indication or new formulation</w:t>
       </w:r>
     </w:p>
     <w:p>
@@ -4284,16 +3766,11 @@
       <w:r>
         <w:t xml:space="preserve">Funding (industry vs </w:t>
       </w:r>
-      <w:proofErr w:type="spellStart"/>
       <w:r>
         <w:t>non</w:t>
       </w:r>
       <w:r>
-        <w:t>industry</w:t>
-      </w:r>
-      <w:proofErr w:type="spellEnd"/>
-      <w:r>
-        <w:t xml:space="preserve">). </w:t>
+        <w:t xml:space="preserve">industry). </w:t>
       </w:r>
       <w:r>
         <w:t>-if no funder available take sponsor-assume they funded</w:t>
@@ -4323,23 +3800,7 @@
         <w:t>Check for inclusion</w:t>
       </w:r>
       <w:r>
-        <w:t xml:space="preserve">-Exclude CHECK ALL OF THESE </w:t>
-      </w:r>
-      <w:proofErr w:type="spellStart"/>
-      <w:r>
-        <w:t>expecially</w:t>
-      </w:r>
-      <w:proofErr w:type="spellEnd"/>
-      <w:r>
-        <w:t xml:space="preserve"> </w:t>
-      </w:r>
-      <w:proofErr w:type="spellStart"/>
-      <w:r>
-        <w:t>phjase</w:t>
-      </w:r>
-      <w:proofErr w:type="spellEnd"/>
-      <w:r>
-        <w:t xml:space="preserve"> 2/3 and paper not correct</w:t>
+        <w:t>-Exclude CHECK ALL OF THESE expecially phjase 2/3 and paper not correct</w:t>
       </w:r>
     </w:p>
     <w:p>
@@ -4390,15 +3851,7 @@
         </w:numPr>
       </w:pPr>
       <w:r>
-        <w:t xml:space="preserve">Not </w:t>
-      </w:r>
-      <w:proofErr w:type="gramStart"/>
-      <w:r>
-        <w:t>head to head</w:t>
-      </w:r>
-      <w:proofErr w:type="gramEnd"/>
-      <w:r>
-        <w:t xml:space="preserve"> </w:t>
+        <w:t xml:space="preserve">Not head to head </w:t>
       </w:r>
     </w:p>
     <w:p>
@@ -4845,30 +4298,14 @@
         <w:rPr>
           <w:highlight w:val="yellow"/>
         </w:rPr>
-        <w:t xml:space="preserve">Orphan disease or </w:t>
-      </w:r>
-      <w:proofErr w:type="spellStart"/>
+        <w:t>Orphan disease or non orphan disease -</w:t>
+      </w:r>
       <w:r>
         <w:rPr>
           <w:highlight w:val="yellow"/>
         </w:rPr>
-        <w:t>non orphan</w:t>
-      </w:r>
-      <w:proofErr w:type="spellEnd"/>
-      <w:r>
-        <w:rPr>
-          <w:highlight w:val="yellow"/>
-        </w:rPr>
-        <w:t xml:space="preserve"> disease -</w:t>
-      </w:r>
-      <w:proofErr w:type="spellStart"/>
-      <w:r>
-        <w:rPr>
-          <w:highlight w:val="yellow"/>
-        </w:rPr>
-        <w:t>prevelance</w:t>
-      </w:r>
-      <w:proofErr w:type="spellEnd"/>
+        <w:t>prevalence</w:t>
+      </w:r>
     </w:p>
     <w:p>
       <w:pPr>
@@ -4885,21 +4322,7 @@
         <w:rPr>
           <w:highlight w:val="yellow"/>
         </w:rPr>
-        <w:t xml:space="preserve">Severe disease or </w:t>
-      </w:r>
-      <w:proofErr w:type="spellStart"/>
-      <w:r>
-        <w:rPr>
-          <w:highlight w:val="yellow"/>
-        </w:rPr>
-        <w:t>non severe</w:t>
-      </w:r>
-      <w:proofErr w:type="spellEnd"/>
-      <w:r>
-        <w:rPr>
-          <w:highlight w:val="yellow"/>
-        </w:rPr>
-        <w:t xml:space="preserve"> disease (operationalized based on 5-year mortality or disability)-severity (prognosis)</w:t>
+        <w:t>Severe disease or non severe disease (operationalized based on 5-year mortality or disability)-severity (prognosis)</w:t>
       </w:r>
     </w:p>
     <w:p>
@@ -4949,14 +4372,12 @@
         </w:rPr>
         <w:t xml:space="preserve">check p3 positivity-giving them the point even if they </w:t>
       </w:r>
-      <w:proofErr w:type="spellStart"/>
       <w:r>
         <w:rPr>
           <w:highlight w:val="yellow"/>
         </w:rPr>
-        <w:t>didnt</w:t>
-      </w:r>
-      <w:proofErr w:type="spellEnd"/>
+        <w:t>didn’t</w:t>
+      </w:r>
       <w:r>
         <w:rPr>
           <w:highlight w:val="yellow"/>
@@ -5063,23 +4484,7 @@
         <w:rPr>
           <w:highlight w:val="yellow"/>
         </w:rPr>
-        <w:t xml:space="preserve"> ones that didn’t have </w:t>
-      </w:r>
-      <w:proofErr w:type="spellStart"/>
-      <w:proofErr w:type="gramStart"/>
-      <w:r>
-        <w:rPr>
-          <w:highlight w:val="yellow"/>
-        </w:rPr>
-        <w:t>a</w:t>
-      </w:r>
-      <w:proofErr w:type="spellEnd"/>
-      <w:proofErr w:type="gramEnd"/>
-      <w:r>
-        <w:rPr>
-          <w:highlight w:val="yellow"/>
-        </w:rPr>
-        <w:t xml:space="preserve"> earlier phase 3 all good</w:t>
+        <w:t xml:space="preserve"> ones that didn’t have a earlier phase 3 all good</w:t>
       </w:r>
     </w:p>
     <w:p>
@@ -5093,6 +4498,15 @@
       <w:r>
         <w:t>Methods</w:t>
       </w:r>
+      <w:r>
+        <w:t>-</w:t>
+      </w:r>
+      <w:r>
+        <w:t xml:space="preserve"> </w:t>
+      </w:r>
+      <w:r>
+        <w:t>Supplement</w:t>
+      </w:r>
     </w:p>
     <w:p>
       <w:pPr>
@@ -5103,7 +4517,10 @@
         </w:numPr>
       </w:pPr>
       <w:r>
-        <w:t>C1</w:t>
+        <w:t>Coding</w:t>
+      </w:r>
+      <w:r>
+        <w:t>/analysis plan/clean data</w:t>
       </w:r>
     </w:p>
     <w:p>
@@ -5115,13 +4532,7 @@
         </w:numPr>
       </w:pPr>
       <w:r>
-        <w:t>Coding</w:t>
-      </w:r>
-      <w:r>
-        <w:t>/analysis plan</w:t>
-      </w:r>
-      <w:r>
-        <w:t>/clean data</w:t>
+        <w:t>C1</w:t>
       </w:r>
     </w:p>
     <w:p>
@@ -5133,7 +4544,12 @@
         </w:numPr>
       </w:pPr>
       <w:r>
-        <w:t>Supplement</w:t>
+        <w:t>Screen R4</w:t>
+      </w:r>
+    </w:p>
+    <w:p>
+      <w:r>
+        <w:t xml:space="preserve">Maya &amp; Robyn </w:t>
       </w:r>
     </w:p>
     <w:p>
@@ -5145,12 +4561,7 @@
         </w:numPr>
       </w:pPr>
       <w:r>
-        <w:t>Screen R4</w:t>
-      </w:r>
-    </w:p>
-    <w:p>
-      <w:r>
-        <w:t xml:space="preserve">Maya &amp; Robyn </w:t>
+        <w:t>Approval Status</w:t>
       </w:r>
     </w:p>
     <w:p>
@@ -5162,18 +4573,6 @@
         </w:numPr>
       </w:pPr>
       <w:r>
-        <w:t>Approval Status</w:t>
-      </w:r>
-    </w:p>
-    <w:p>
-      <w:pPr>
-        <w:pStyle w:val="ListParagraph"/>
-        <w:numPr>
-          <w:ilvl w:val="0"/>
-          <w:numId w:val="42"/>
-        </w:numPr>
-      </w:pPr>
-      <w:r>
         <w:t xml:space="preserve">Search for P3s that don’t have primaries again </w:t>
       </w:r>
     </w:p>
@@ -5205,6 +4604,9 @@
       <w:r>
         <w:t>Screen R4</w:t>
       </w:r>
+      <w:r>
+        <w:t>s</w:t>
+      </w:r>
     </w:p>
     <w:p>
       <w:r>
@@ -5352,16 +4754,8 @@
         <w:rPr>
           <w:highlight w:val="yellow"/>
         </w:rPr>
-        <w:t xml:space="preserve">Modify it in </w:t>
-      </w:r>
-      <w:proofErr w:type="spellStart"/>
-      <w:r>
-        <w:rPr>
-          <w:highlight w:val="yellow"/>
-        </w:rPr>
-        <w:t>puttogether</w:t>
-      </w:r>
-      <w:proofErr w:type="spellEnd"/>
+        <w:t>Modify it in puttogether</w:t>
+      </w:r>
     </w:p>
     <w:p>
       <w:pPr>
@@ -5486,7 +4880,6 @@
         <w:rPr>
           <w:highlight w:val="yellow"/>
         </w:rPr>
-        <w:lastRenderedPageBreak/>
         <w:t>CONSORT</w:t>
       </w:r>
     </w:p>
@@ -5505,39 +4898,44 @@
         <w:rPr>
           <w:highlight w:val="yellow"/>
         </w:rPr>
-        <w:t xml:space="preserve">Extract trial duration and number of patients from P2 </w:t>
+        <w:lastRenderedPageBreak/>
+        <w:t>Send NCTs to murph to get</w:t>
       </w:r>
       <w:r>
         <w:rPr>
           <w:highlight w:val="yellow"/>
         </w:rPr>
+        <w:t xml:space="preserve"> trial duration and number of patients from P2 </w:t>
+      </w:r>
+      <w:r>
+        <w:rPr>
+          <w:highlight w:val="yellow"/>
+        </w:rPr>
         <w:t>trials-</w:t>
       </w:r>
       <w:r>
         <w:rPr>
           <w:highlight w:val="yellow"/>
         </w:rPr>
-        <w:t xml:space="preserve">p3 dates </w:t>
-      </w:r>
-      <w:r>
+        <w:t>p3 dates</w:t>
+      </w:r>
+    </w:p>
+    <w:p>
+      <w:pPr>
+        <w:pStyle w:val="ListParagraph"/>
+        <w:numPr>
+          <w:ilvl w:val="1"/>
+          <w:numId w:val="28"/>
+        </w:numPr>
         <w:rPr>
           <w:highlight w:val="yellow"/>
         </w:rPr>
-        <w:t xml:space="preserve">can we use </w:t>
-      </w:r>
-      <w:proofErr w:type="spellStart"/>
+      </w:pPr>
       <w:r>
         <w:rPr>
           <w:highlight w:val="yellow"/>
         </w:rPr>
-        <w:t>Murphs</w:t>
-      </w:r>
-      <w:proofErr w:type="spellEnd"/>
-      <w:r>
-        <w:rPr>
-          <w:highlight w:val="yellow"/>
-        </w:rPr>
-        <w:t xml:space="preserve"> scrapper?</w:t>
+        <w:t>Extract from ones without NCT</w:t>
       </w:r>
     </w:p>
     <w:p>
@@ -5609,29 +5007,7 @@
           <w:szCs w:val="21"/>
           <w:shd w:val="clear" w:color="auto" w:fill="F8F8F8"/>
         </w:rPr>
-        <w:t xml:space="preserve">added indications- </w:t>
-      </w:r>
-      <w:proofErr w:type="gramStart"/>
-      <w:r>
-        <w:rPr>
-          <w:rFonts w:ascii="Fira Sans" w:hAnsi="Fira Sans"/>
-          <w:color w:val="232323"/>
-          <w:sz w:val="21"/>
-          <w:szCs w:val="21"/>
-          <w:shd w:val="clear" w:color="auto" w:fill="F8F8F8"/>
-        </w:rPr>
-        <w:t>Rare</w:t>
-      </w:r>
-      <w:proofErr w:type="gramEnd"/>
-      <w:r>
-        <w:rPr>
-          <w:rFonts w:ascii="Fira Sans" w:hAnsi="Fira Sans"/>
-          <w:color w:val="232323"/>
-          <w:sz w:val="21"/>
-          <w:szCs w:val="21"/>
-          <w:shd w:val="clear" w:color="auto" w:fill="F8F8F8"/>
-        </w:rPr>
-        <w:t xml:space="preserve"> diseases?</w:t>
+        <w:t>added indications- Rare diseases?</w:t>
       </w:r>
     </w:p>
     <w:p>
@@ -5669,7 +5045,6 @@
           <w:numId w:val="41"/>
         </w:numPr>
       </w:pPr>
-      <w:proofErr w:type="spellStart"/>
       <w:r>
         <w:rPr>
           <w:rFonts w:ascii="Calibri" w:hAnsi="Calibri" w:cs="Calibri"/>
@@ -5677,7 +5052,6 @@
         </w:rPr>
         <w:t>Huntingtons</w:t>
       </w:r>
-      <w:proofErr w:type="spellEnd"/>
       <w:r>
         <w:rPr>
           <w:rFonts w:ascii="Calibri" w:hAnsi="Calibri" w:cs="Calibri"/>
@@ -5788,15 +5162,7 @@
         </w:numPr>
       </w:pPr>
       <w:r>
-        <w:t xml:space="preserve">Conflicting positivity 2 clinicals-give the </w:t>
-      </w:r>
-      <w:proofErr w:type="spellStart"/>
-      <w:r>
-        <w:t>preceeded</w:t>
-      </w:r>
-      <w:proofErr w:type="spellEnd"/>
-      <w:r>
-        <w:t xml:space="preserve"> point I think</w:t>
+        <w:t>Conflicting positivity 2 clinicals-give the preceeded point I think</w:t>
       </w:r>
     </w:p>
     <w:p>
@@ -5808,15 +5174,7 @@
         </w:numPr>
       </w:pPr>
       <w:r>
-        <w:t xml:space="preserve">NA </w:t>
-      </w:r>
-      <w:proofErr w:type="spellStart"/>
-      <w:r>
-        <w:t>withdrawls</w:t>
-      </w:r>
-      <w:proofErr w:type="spellEnd"/>
-      <w:r>
-        <w:t>--mean there were 0</w:t>
+        <w:t>NA withdrawls--mean there were 0</w:t>
       </w:r>
       <w:r>
         <w:t>-</w:t>
@@ -5849,17 +5207,8 @@
           <w:sz w:val="20"/>
           <w:szCs w:val="20"/>
         </w:rPr>
-        <w:t xml:space="preserve">phase 2 that did not analyze efficacy as </w:t>
-      </w:r>
-      <w:proofErr w:type="spellStart"/>
-      <w:r>
-        <w:rPr>
-          <w:sz w:val="20"/>
-          <w:szCs w:val="20"/>
-        </w:rPr>
-        <w:t>ambigious</w:t>
-      </w:r>
-      <w:proofErr w:type="spellEnd"/>
+        <w:t>phase 2 that did not analyze efficacy as ambigious</w:t>
+      </w:r>
     </w:p>
     <w:p>
       <w:pPr>

</xml_diff>